<commit_message>
[Convenios] cambio de texto y logos por Servicio Salud Tarapacá, convenios y addendum OK
</commit_message>
<xml_diff>
--- a/public/word-template/addendum2023.docx
+++ b/public/word-template/addendum2023.docx
@@ -1,6 +1,6 @@
 
 <file path=word/document.xml><?xml version="1.0" encoding="utf-8"?>
-<w:document xmlns:wpc="http://schemas.microsoft.com/office/word/2010/wordprocessingCanvas" xmlns:cx="http://schemas.microsoft.com/office/drawing/2014/chartex" xmlns:cx1="http://schemas.microsoft.com/office/drawing/2015/9/8/chartex" xmlns:cx2="http://schemas.microsoft.com/office/drawing/2015/10/21/chartex" xmlns:cx3="http://schemas.microsoft.com/office/drawing/2016/5/9/chartex" xmlns:cx4="http://schemas.microsoft.com/office/drawing/2016/5/10/chartex" xmlns:cx5="http://schemas.microsoft.com/office/drawing/2016/5/11/chartex" xmlns:cx6="http://schemas.microsoft.com/office/drawing/2016/5/12/chartex" xmlns:cx7="http://schemas.microsoft.com/office/drawing/2016/5/13/chartex" xmlns:cx8="http://schemas.microsoft.com/office/drawing/2016/5/14/chartex" xmlns:mc="http://schemas.openxmlformats.org/markup-compatibility/2006" xmlns:aink="http://schemas.microsoft.com/office/drawing/2016/ink" xmlns:am3d="http://schemas.microsoft.com/office/drawing/2017/model3d" xmlns:o="urn:schemas-microsoft-com:office:office" xmlns:oel="http://schemas.microsoft.com/office/2019/extlst" xmlns:r="http://schemas.openxmlformats.org/officeDocument/2006/relationships" xmlns:m="http://schemas.openxmlformats.org/officeDocument/2006/math" xmlns:v="urn:schemas-microsoft-com:vml" xmlns:wp14="http://schemas.microsoft.com/office/word/2010/wordprocessingDrawing" xmlns:wp="http://schemas.openxmlformats.org/drawingml/2006/wordprocessingDrawing" xmlns:w10="urn:schemas-microsoft-com:office:word" xmlns:w="http://schemas.openxmlformats.org/wordprocessingml/2006/main" xmlns:w14="http://schemas.microsoft.com/office/word/2010/wordml" xmlns:w15="http://schemas.microsoft.com/office/word/2012/wordml" xmlns:w16cex="http://schemas.microsoft.com/office/word/2018/wordml/cex" xmlns:w16cid="http://schemas.microsoft.com/office/word/2016/wordml/cid" xmlns:w16="http://schemas.microsoft.com/office/word/2018/wordml" xmlns:w16sdtdh="http://schemas.microsoft.com/office/word/2020/wordml/sdtdatahash" xmlns:w16se="http://schemas.microsoft.com/office/word/2015/wordml/symex" xmlns:wpg="http://schemas.microsoft.com/office/word/2010/wordprocessingGroup" xmlns:wpi="http://schemas.microsoft.com/office/word/2010/wordprocessingInk" xmlns:wne="http://schemas.microsoft.com/office/word/2006/wordml" xmlns:wps="http://schemas.microsoft.com/office/word/2010/wordprocessingShape" mc:Ignorable="w14 w15 w16se w16cid w16 w16cex w16sdtdh wp14">
+<w:document xmlns:wpc="http://schemas.microsoft.com/office/word/2010/wordprocessingCanvas" xmlns:cx="http://schemas.microsoft.com/office/drawing/2014/chartex" xmlns:cx1="http://schemas.microsoft.com/office/drawing/2015/9/8/chartex" xmlns:cx2="http://schemas.microsoft.com/office/drawing/2015/10/21/chartex" xmlns:cx3="http://schemas.microsoft.com/office/drawing/2016/5/9/chartex" xmlns:cx4="http://schemas.microsoft.com/office/drawing/2016/5/10/chartex" xmlns:cx5="http://schemas.microsoft.com/office/drawing/2016/5/11/chartex" xmlns:cx6="http://schemas.microsoft.com/office/drawing/2016/5/12/chartex" xmlns:cx7="http://schemas.microsoft.com/office/drawing/2016/5/13/chartex" xmlns:cx8="http://schemas.microsoft.com/office/drawing/2016/5/14/chartex" xmlns:mc="http://schemas.openxmlformats.org/markup-compatibility/2006" xmlns:aink="http://schemas.microsoft.com/office/drawing/2016/ink" xmlns:am3d="http://schemas.microsoft.com/office/drawing/2017/model3d" xmlns:o="urn:schemas-microsoft-com:office:office" xmlns:oel="http://schemas.microsoft.com/office/2019/extlst" xmlns:r="http://schemas.openxmlformats.org/officeDocument/2006/relationships" xmlns:m="http://schemas.openxmlformats.org/officeDocument/2006/math" xmlns:v="urn:schemas-microsoft-com:vml" xmlns:wp14="http://schemas.microsoft.com/office/word/2010/wordprocessingDrawing" xmlns:wp="http://schemas.openxmlformats.org/drawingml/2006/wordprocessingDrawing" xmlns:w10="urn:schemas-microsoft-com:office:word" xmlns:w="http://schemas.openxmlformats.org/wordprocessingml/2006/main" xmlns:w14="http://schemas.microsoft.com/office/word/2010/wordml" xmlns:w15="http://schemas.microsoft.com/office/word/2012/wordml" xmlns:w16cex="http://schemas.microsoft.com/office/word/2018/wordml/cex" xmlns:w16cid="http://schemas.microsoft.com/office/word/2016/wordml/cid" xmlns:w16="http://schemas.microsoft.com/office/word/2018/wordml" xmlns:w16du="http://schemas.microsoft.com/office/word/2023/wordml/word16du" xmlns:w16sdtdh="http://schemas.microsoft.com/office/word/2020/wordml/sdtdatahash" xmlns:w16se="http://schemas.microsoft.com/office/word/2015/wordml/symex" xmlns:wpg="http://schemas.microsoft.com/office/word/2010/wordprocessingGroup" xmlns:wpi="http://schemas.microsoft.com/office/word/2010/wordprocessingInk" xmlns:wne="http://schemas.microsoft.com/office/word/2006/wordml" xmlns:wps="http://schemas.microsoft.com/office/word/2010/wordprocessingShape" mc:Ignorable="w14 w15 w16se w16cid w16 w16cex w16sdtdh wp14">
   <w:body>
     <w:p>
       <w:pPr>
@@ -85,8 +85,9 @@
           <w:szCs w:val="16"/>
           <w:highlight w:val="green"/>
         </w:rPr>
-        <w:t>${programaTitulo}</w:t>
-      </w:r>
+        <w:t>${</w:t>
+      </w:r>
+      <w:proofErr w:type="spellStart"/>
       <w:r>
         <w:rPr>
           <w:rFonts w:ascii="Verdana" w:hAnsi="Verdana"/>
@@ -96,8 +97,9 @@
           <w:szCs w:val="16"/>
           <w:highlight w:val="green"/>
         </w:rPr>
-        <w:t xml:space="preserve"> </w:t>
-      </w:r>
+        <w:t>programaTitulo</w:t>
+      </w:r>
+      <w:proofErr w:type="spellEnd"/>
       <w:r>
         <w:rPr>
           <w:rFonts w:ascii="Verdana" w:hAnsi="Verdana"/>
@@ -107,7 +109,7 @@
           <w:szCs w:val="16"/>
           <w:highlight w:val="green"/>
         </w:rPr>
-        <w:t>AÑO</w:t>
+        <w:t>}</w:t>
       </w:r>
       <w:r>
         <w:rPr>
@@ -129,7 +131,7 @@
           <w:szCs w:val="16"/>
           <w:highlight w:val="green"/>
         </w:rPr>
-        <w:t>${periodoConvenio}</w:t>
+        <w:t>AÑO</w:t>
       </w:r>
       <w:r>
         <w:rPr>
@@ -138,6 +140,52 @@
           <w:bCs/>
           <w:sz w:val="16"/>
           <w:szCs w:val="16"/>
+          <w:highlight w:val="green"/>
+        </w:rPr>
+        <w:t xml:space="preserve"> </w:t>
+      </w:r>
+      <w:r>
+        <w:rPr>
+          <w:rFonts w:ascii="Verdana" w:hAnsi="Verdana"/>
+          <w:b/>
+          <w:bCs/>
+          <w:sz w:val="16"/>
+          <w:szCs w:val="16"/>
+          <w:highlight w:val="green"/>
+        </w:rPr>
+        <w:t>${</w:t>
+      </w:r>
+      <w:proofErr w:type="spellStart"/>
+      <w:r>
+        <w:rPr>
+          <w:rFonts w:ascii="Verdana" w:hAnsi="Verdana"/>
+          <w:b/>
+          <w:bCs/>
+          <w:sz w:val="16"/>
+          <w:szCs w:val="16"/>
+          <w:highlight w:val="green"/>
+        </w:rPr>
+        <w:t>periodoConvenio</w:t>
+      </w:r>
+      <w:proofErr w:type="spellEnd"/>
+      <w:r>
+        <w:rPr>
+          <w:rFonts w:ascii="Verdana" w:hAnsi="Verdana"/>
+          <w:b/>
+          <w:bCs/>
+          <w:sz w:val="16"/>
+          <w:szCs w:val="16"/>
+          <w:highlight w:val="green"/>
+        </w:rPr>
+        <w:t>}</w:t>
+      </w:r>
+      <w:r>
+        <w:rPr>
+          <w:rFonts w:ascii="Verdana" w:hAnsi="Verdana"/>
+          <w:b/>
+          <w:bCs/>
+          <w:sz w:val="16"/>
+          <w:szCs w:val="16"/>
         </w:rPr>
         <w:t>”</w:t>
       </w:r>
@@ -181,7 +229,27 @@
           <w:sz w:val="16"/>
           <w:szCs w:val="16"/>
         </w:rPr>
-        <w:t xml:space="preserve">SERVICIO DE SALUD IQUIQUE Y LA </w:t>
+        <w:t xml:space="preserve">SERVICIO DE SALUD </w:t>
+      </w:r>
+      <w:r>
+        <w:rPr>
+          <w:rFonts w:ascii="Verdana" w:hAnsi="Verdana"/>
+          <w:b/>
+          <w:bCs/>
+          <w:sz w:val="16"/>
+          <w:szCs w:val="16"/>
+        </w:rPr>
+        <w:t>TARAPACÁ</w:t>
+      </w:r>
+      <w:r>
+        <w:rPr>
+          <w:rFonts w:ascii="Verdana" w:hAnsi="Verdana"/>
+          <w:b/>
+          <w:bCs/>
+          <w:sz w:val="16"/>
+          <w:szCs w:val="16"/>
+        </w:rPr>
+        <w:t xml:space="preserve"> Y LA </w:t>
       </w:r>
       <w:bookmarkStart w:id="0" w:name="_Hlk72231066"/>
       <w:r>
@@ -193,7 +261,31 @@
           <w:szCs w:val="16"/>
           <w:highlight w:val="yellow"/>
         </w:rPr>
-        <w:t>${ilustreTitulo}</w:t>
+        <w:t>${</w:t>
+      </w:r>
+      <w:proofErr w:type="spellStart"/>
+      <w:r>
+        <w:rPr>
+          <w:rFonts w:ascii="Verdana" w:hAnsi="Verdana"/>
+          <w:b/>
+          <w:bCs/>
+          <w:sz w:val="16"/>
+          <w:szCs w:val="16"/>
+          <w:highlight w:val="yellow"/>
+        </w:rPr>
+        <w:t>ilustreTitulo</w:t>
+      </w:r>
+      <w:proofErr w:type="spellEnd"/>
+      <w:r>
+        <w:rPr>
+          <w:rFonts w:ascii="Verdana" w:hAnsi="Verdana"/>
+          <w:b/>
+          <w:bCs/>
+          <w:sz w:val="16"/>
+          <w:szCs w:val="16"/>
+          <w:highlight w:val="yellow"/>
+        </w:rPr>
+        <w:t>}</w:t>
       </w:r>
       <w:r>
         <w:rPr>
@@ -293,8 +385,9 @@
           <w:szCs w:val="20"/>
           <w:highlight w:val="green"/>
         </w:rPr>
-        <w:t>${fecha</w:t>
-      </w:r>
+        <w:t>${</w:t>
+      </w:r>
+      <w:proofErr w:type="spellStart"/>
       <w:r>
         <w:rPr>
           <w:rFonts w:asciiTheme="minorHAnsi" w:hAnsiTheme="minorHAnsi"/>
@@ -304,8 +397,20 @@
           <w:szCs w:val="20"/>
           <w:highlight w:val="green"/>
         </w:rPr>
+        <w:t>fecha</w:t>
+      </w:r>
+      <w:r>
+        <w:rPr>
+          <w:rFonts w:asciiTheme="minorHAnsi" w:hAnsiTheme="minorHAnsi"/>
+          <w:b w:val="0"/>
+          <w:color w:val="auto"/>
+          <w:sz w:val="20"/>
+          <w:szCs w:val="20"/>
+          <w:highlight w:val="green"/>
+        </w:rPr>
         <w:t>Addendum</w:t>
       </w:r>
+      <w:proofErr w:type="spellEnd"/>
       <w:r>
         <w:rPr>
           <w:rFonts w:asciiTheme="minorHAnsi" w:hAnsiTheme="minorHAnsi"/>
@@ -365,7 +470,17 @@
           <w:szCs w:val="20"/>
           <w:lang w:eastAsia="ar-SA"/>
         </w:rPr>
-        <w:t>SERVICIO DE SALUD IQUIQUE</w:t>
+        <w:t xml:space="preserve">SERVICIO DE SALUD </w:t>
+      </w:r>
+      <w:r>
+        <w:rPr>
+          <w:rFonts w:asciiTheme="minorHAnsi" w:hAnsiTheme="minorHAnsi"/>
+          <w:color w:val="auto"/>
+          <w:sz w:val="20"/>
+          <w:szCs w:val="20"/>
+          <w:lang w:eastAsia="ar-SA"/>
+        </w:rPr>
+        <w:t>TARAPACÁ</w:t>
       </w:r>
       <w:r>
         <w:rPr>
@@ -376,7 +491,31 @@
           <w:szCs w:val="20"/>
           <w:lang w:eastAsia="ar-SA"/>
         </w:rPr>
-        <w:t xml:space="preserve">, persona jurídica de derecho público, RUT. 61.606.100-3, con domicilio en calle Aníbal Pinto Nº 815 de la ciudad de Iquique, representado por su </w:t>
+        <w:t xml:space="preserve">, persona jurídica de derecho público, RUT. 61.606.100-3, con domicilio en calle Aníbal Pinto </w:t>
+      </w:r>
+      <w:proofErr w:type="spellStart"/>
+      <w:r>
+        <w:rPr>
+          <w:rFonts w:asciiTheme="minorHAnsi" w:hAnsiTheme="minorHAnsi"/>
+          <w:b w:val="0"/>
+          <w:color w:val="auto"/>
+          <w:sz w:val="20"/>
+          <w:szCs w:val="20"/>
+          <w:lang w:eastAsia="ar-SA"/>
+        </w:rPr>
+        <w:t>Nº</w:t>
+      </w:r>
+      <w:proofErr w:type="spellEnd"/>
+      <w:r>
+        <w:rPr>
+          <w:rFonts w:asciiTheme="minorHAnsi" w:hAnsiTheme="minorHAnsi"/>
+          <w:b w:val="0"/>
+          <w:color w:val="auto"/>
+          <w:sz w:val="20"/>
+          <w:szCs w:val="20"/>
+          <w:lang w:eastAsia="ar-SA"/>
+        </w:rPr>
+        <w:t xml:space="preserve"> 815 de la ciudad de Iquique, representado por su </w:t>
       </w:r>
       <w:r>
         <w:rPr>
@@ -388,8 +527,9 @@
           <w:highlight w:val="green"/>
           <w:lang w:eastAsia="ar-SA"/>
         </w:rPr>
-        <w:t>${directorApelativo}</w:t>
-      </w:r>
+        <w:t>${</w:t>
+      </w:r>
+      <w:proofErr w:type="spellStart"/>
       <w:r>
         <w:rPr>
           <w:rFonts w:asciiTheme="minorHAnsi" w:hAnsiTheme="minorHAnsi"/>
@@ -400,19 +540,20 @@
           <w:highlight w:val="green"/>
           <w:lang w:eastAsia="ar-SA"/>
         </w:rPr>
-        <w:t xml:space="preserve"> </w:t>
-      </w:r>
-      <w:r>
-        <w:rPr>
-          <w:rFonts w:asciiTheme="minorHAnsi" w:hAnsiTheme="minorHAnsi"/>
-          <w:bCs w:val="0"/>
+        <w:t>directorApelativo</w:t>
+      </w:r>
+      <w:proofErr w:type="spellEnd"/>
+      <w:r>
+        <w:rPr>
+          <w:rFonts w:asciiTheme="minorHAnsi" w:hAnsiTheme="minorHAnsi"/>
+          <w:b w:val="0"/>
           <w:color w:val="auto"/>
           <w:sz w:val="20"/>
           <w:szCs w:val="20"/>
           <w:highlight w:val="green"/>
           <w:lang w:eastAsia="ar-SA"/>
         </w:rPr>
-        <w:t>${director}</w:t>
+        <w:t>}</w:t>
       </w:r>
       <w:r>
         <w:rPr>
@@ -424,71 +565,157 @@
           <w:highlight w:val="green"/>
           <w:lang w:eastAsia="ar-SA"/>
         </w:rPr>
-        <w:t xml:space="preserve">, </w:t>
-      </w:r>
-      <w:r>
-        <w:rPr>
-          <w:rFonts w:asciiTheme="minorHAnsi" w:hAnsiTheme="minorHAnsi"/>
-          <w:b w:val="0"/>
+        <w:t xml:space="preserve"> </w:t>
+      </w:r>
+      <w:r>
+        <w:rPr>
+          <w:rFonts w:asciiTheme="minorHAnsi" w:hAnsiTheme="minorHAnsi"/>
+          <w:bCs w:val="0"/>
           <w:color w:val="auto"/>
           <w:sz w:val="20"/>
           <w:szCs w:val="20"/>
           <w:highlight w:val="green"/>
           <w:lang w:eastAsia="ar-SA"/>
         </w:rPr>
-        <w:t>${directorNationality}</w:t>
+        <w:t>${director}</w:t>
       </w:r>
       <w:r>
         <w:rPr>
           <w:rFonts w:asciiTheme="minorHAnsi" w:hAnsiTheme="minorHAnsi"/>
           <w:b w:val="0"/>
-          <w:color w:val="auto"/>
-          <w:sz w:val="20"/>
-          <w:szCs w:val="20"/>
-          <w:lang w:eastAsia="ar-SA"/>
-        </w:rPr>
-        <w:t>, Cédula Nacional de Identidad</w:t>
-      </w:r>
-      <w:r>
-        <w:rPr>
-          <w:rFonts w:asciiTheme="minorHAnsi" w:hAnsiTheme="minorHAnsi"/>
-          <w:color w:val="auto"/>
-          <w:sz w:val="20"/>
-          <w:szCs w:val="20"/>
-          <w:lang w:eastAsia="ar-SA"/>
-        </w:rPr>
-        <w:t xml:space="preserve"> N</w:t>
-      </w:r>
-      <w:r>
-        <w:rPr>
-          <w:rFonts w:asciiTheme="minorHAnsi" w:hAnsiTheme="minorHAnsi"/>
-          <w:color w:val="auto"/>
-          <w:sz w:val="20"/>
-          <w:szCs w:val="20"/>
-          <w:lang w:eastAsia="ar-SA"/>
-        </w:rPr>
-        <w:t>°</w:t>
-      </w:r>
-      <w:r>
-        <w:rPr>
-          <w:rFonts w:asciiTheme="minorHAnsi" w:hAnsiTheme="minorHAnsi"/>
-          <w:color w:val="auto"/>
-          <w:sz w:val="20"/>
-          <w:szCs w:val="20"/>
-          <w:lang w:eastAsia="ar-SA"/>
-        </w:rPr>
-        <w:t xml:space="preserve"> </w:t>
-      </w:r>
-      <w:r>
-        <w:rPr>
-          <w:rFonts w:asciiTheme="minorHAnsi" w:hAnsiTheme="minorHAnsi"/>
           <w:color w:val="auto"/>
           <w:sz w:val="20"/>
           <w:szCs w:val="20"/>
           <w:highlight w:val="green"/>
           <w:lang w:eastAsia="ar-SA"/>
         </w:rPr>
-        <w:t>${directorRut}</w:t>
+        <w:t xml:space="preserve">, </w:t>
+      </w:r>
+      <w:r>
+        <w:rPr>
+          <w:rFonts w:asciiTheme="minorHAnsi" w:hAnsiTheme="minorHAnsi"/>
+          <w:b w:val="0"/>
+          <w:color w:val="auto"/>
+          <w:sz w:val="20"/>
+          <w:szCs w:val="20"/>
+          <w:highlight w:val="green"/>
+          <w:lang w:eastAsia="ar-SA"/>
+        </w:rPr>
+        <w:t>${</w:t>
+      </w:r>
+      <w:proofErr w:type="spellStart"/>
+      <w:r>
+        <w:rPr>
+          <w:rFonts w:asciiTheme="minorHAnsi" w:hAnsiTheme="minorHAnsi"/>
+          <w:b w:val="0"/>
+          <w:color w:val="auto"/>
+          <w:sz w:val="20"/>
+          <w:szCs w:val="20"/>
+          <w:highlight w:val="green"/>
+          <w:lang w:eastAsia="ar-SA"/>
+        </w:rPr>
+        <w:t>directorNationality</w:t>
+      </w:r>
+      <w:proofErr w:type="spellEnd"/>
+      <w:r>
+        <w:rPr>
+          <w:rFonts w:asciiTheme="minorHAnsi" w:hAnsiTheme="minorHAnsi"/>
+          <w:b w:val="0"/>
+          <w:color w:val="auto"/>
+          <w:sz w:val="20"/>
+          <w:szCs w:val="20"/>
+          <w:highlight w:val="green"/>
+          <w:lang w:eastAsia="ar-SA"/>
+        </w:rPr>
+        <w:t>}</w:t>
+      </w:r>
+      <w:r>
+        <w:rPr>
+          <w:rFonts w:asciiTheme="minorHAnsi" w:hAnsiTheme="minorHAnsi"/>
+          <w:b w:val="0"/>
+          <w:color w:val="auto"/>
+          <w:sz w:val="20"/>
+          <w:szCs w:val="20"/>
+          <w:lang w:eastAsia="ar-SA"/>
+        </w:rPr>
+        <w:t>, Cédula Nacional de Identidad</w:t>
+      </w:r>
+      <w:r>
+        <w:rPr>
+          <w:rFonts w:asciiTheme="minorHAnsi" w:hAnsiTheme="minorHAnsi"/>
+          <w:color w:val="auto"/>
+          <w:sz w:val="20"/>
+          <w:szCs w:val="20"/>
+          <w:lang w:eastAsia="ar-SA"/>
+        </w:rPr>
+        <w:t xml:space="preserve"> </w:t>
+      </w:r>
+      <w:proofErr w:type="spellStart"/>
+      <w:r>
+        <w:rPr>
+          <w:rFonts w:asciiTheme="minorHAnsi" w:hAnsiTheme="minorHAnsi"/>
+          <w:color w:val="auto"/>
+          <w:sz w:val="20"/>
+          <w:szCs w:val="20"/>
+          <w:lang w:eastAsia="ar-SA"/>
+        </w:rPr>
+        <w:t>N</w:t>
+      </w:r>
+      <w:r>
+        <w:rPr>
+          <w:rFonts w:asciiTheme="minorHAnsi" w:hAnsiTheme="minorHAnsi"/>
+          <w:color w:val="auto"/>
+          <w:sz w:val="20"/>
+          <w:szCs w:val="20"/>
+          <w:lang w:eastAsia="ar-SA"/>
+        </w:rPr>
+        <w:t>°</w:t>
+      </w:r>
+      <w:proofErr w:type="spellEnd"/>
+      <w:r>
+        <w:rPr>
+          <w:rFonts w:asciiTheme="minorHAnsi" w:hAnsiTheme="minorHAnsi"/>
+          <w:color w:val="auto"/>
+          <w:sz w:val="20"/>
+          <w:szCs w:val="20"/>
+          <w:lang w:eastAsia="ar-SA"/>
+        </w:rPr>
+        <w:t xml:space="preserve"> </w:t>
+      </w:r>
+      <w:r>
+        <w:rPr>
+          <w:rFonts w:asciiTheme="minorHAnsi" w:hAnsiTheme="minorHAnsi"/>
+          <w:color w:val="auto"/>
+          <w:sz w:val="20"/>
+          <w:szCs w:val="20"/>
+          <w:highlight w:val="green"/>
+          <w:lang w:eastAsia="ar-SA"/>
+        </w:rPr>
+        <w:t>${</w:t>
+      </w:r>
+      <w:proofErr w:type="spellStart"/>
+      <w:r>
+        <w:rPr>
+          <w:rFonts w:asciiTheme="minorHAnsi" w:hAnsiTheme="minorHAnsi"/>
+          <w:color w:val="auto"/>
+          <w:sz w:val="20"/>
+          <w:szCs w:val="20"/>
+          <w:highlight w:val="green"/>
+          <w:lang w:eastAsia="ar-SA"/>
+        </w:rPr>
+        <w:t>directorRut</w:t>
+      </w:r>
+      <w:proofErr w:type="spellEnd"/>
+      <w:r>
+        <w:rPr>
+          <w:rFonts w:asciiTheme="minorHAnsi" w:hAnsiTheme="minorHAnsi"/>
+          <w:color w:val="auto"/>
+          <w:sz w:val="20"/>
+          <w:szCs w:val="20"/>
+          <w:highlight w:val="green"/>
+          <w:lang w:eastAsia="ar-SA"/>
+        </w:rPr>
+        <w:t>}</w:t>
       </w:r>
       <w:r>
         <w:rPr>
@@ -554,7 +781,31 @@
           <w:szCs w:val="20"/>
           <w:lang w:eastAsia="ar-SA"/>
         </w:rPr>
-        <w:t>${ilustreTitulo}</w:t>
+        <w:t>${</w:t>
+      </w:r>
+      <w:proofErr w:type="spellStart"/>
+      <w:r>
+        <w:rPr>
+          <w:rFonts w:asciiTheme="minorHAnsi" w:hAnsiTheme="minorHAnsi"/>
+          <w:bCs w:val="0"/>
+          <w:color w:val="auto"/>
+          <w:sz w:val="20"/>
+          <w:szCs w:val="20"/>
+          <w:lang w:eastAsia="ar-SA"/>
+        </w:rPr>
+        <w:t>ilustreTitulo</w:t>
+      </w:r>
+      <w:proofErr w:type="spellEnd"/>
+      <w:r>
+        <w:rPr>
+          <w:rFonts w:asciiTheme="minorHAnsi" w:hAnsiTheme="minorHAnsi"/>
+          <w:bCs w:val="0"/>
+          <w:color w:val="auto"/>
+          <w:sz w:val="20"/>
+          <w:szCs w:val="20"/>
+          <w:lang w:eastAsia="ar-SA"/>
+        </w:rPr>
+        <w:t>}</w:t>
       </w:r>
       <w:r>
         <w:rPr>
@@ -600,19 +851,9 @@
           <w:highlight w:val="green"/>
           <w:lang w:eastAsia="ar-SA"/>
         </w:rPr>
-        <w:t>${comunaRut}</w:t>
-      </w:r>
-      <w:r>
-        <w:rPr>
-          <w:rFonts w:asciiTheme="minorHAnsi" w:hAnsiTheme="minorHAnsi"/>
-          <w:b w:val="0"/>
-          <w:color w:val="auto"/>
-          <w:sz w:val="20"/>
-          <w:szCs w:val="20"/>
-          <w:lang w:eastAsia="ar-SA"/>
-        </w:rPr>
-        <w:t xml:space="preserve">, representada por su </w:t>
-      </w:r>
+        <w:t>${</w:t>
+      </w:r>
+      <w:proofErr w:type="spellStart"/>
       <w:r>
         <w:rPr>
           <w:rFonts w:asciiTheme="minorHAnsi" w:hAnsiTheme="minorHAnsi"/>
@@ -623,19 +864,9 @@
           <w:highlight w:val="green"/>
           <w:lang w:eastAsia="ar-SA"/>
         </w:rPr>
-        <w:t>${alcaldeApelativo}</w:t>
-      </w:r>
-      <w:r>
-        <w:rPr>
-          <w:rFonts w:asciiTheme="minorHAnsi" w:hAnsiTheme="minorHAnsi"/>
-          <w:bCs w:val="0"/>
-          <w:color w:val="auto"/>
-          <w:sz w:val="20"/>
-          <w:szCs w:val="20"/>
-          <w:lang w:eastAsia="ar-SA"/>
-        </w:rPr>
-        <w:t xml:space="preserve"> </w:t>
-      </w:r>
+        <w:t>comunaRut</w:t>
+      </w:r>
+      <w:proofErr w:type="spellEnd"/>
       <w:r>
         <w:rPr>
           <w:rFonts w:asciiTheme="minorHAnsi" w:hAnsiTheme="minorHAnsi"/>
@@ -646,7 +877,7 @@
           <w:highlight w:val="green"/>
           <w:lang w:eastAsia="ar-SA"/>
         </w:rPr>
-        <w:t>${alcalde}</w:t>
+        <w:t>}</w:t>
       </w:r>
       <w:r>
         <w:rPr>
@@ -657,18 +888,7 @@
           <w:szCs w:val="20"/>
           <w:lang w:eastAsia="ar-SA"/>
         </w:rPr>
-        <w:t>, chileno, Cédula Nacional de Identidad N</w:t>
-      </w:r>
-      <w:r>
-        <w:rPr>
-          <w:rFonts w:asciiTheme="minorHAnsi" w:hAnsiTheme="minorHAnsi"/>
-          <w:bCs w:val="0"/>
-          <w:color w:val="auto"/>
-          <w:sz w:val="20"/>
-          <w:szCs w:val="20"/>
-          <w:lang w:eastAsia="ar-SA"/>
-        </w:rPr>
-        <w:t>°</w:t>
+        <w:t xml:space="preserve">, representada por su </w:t>
       </w:r>
       <w:r>
         <w:rPr>
@@ -680,19 +900,9 @@
           <w:highlight w:val="green"/>
           <w:lang w:eastAsia="ar-SA"/>
         </w:rPr>
-        <w:t>${alcaldeRut}</w:t>
-      </w:r>
-      <w:r>
-        <w:rPr>
-          <w:rFonts w:asciiTheme="minorHAnsi" w:hAnsiTheme="minorHAnsi"/>
-          <w:b w:val="0"/>
-          <w:color w:val="auto"/>
-          <w:sz w:val="20"/>
-          <w:szCs w:val="20"/>
-          <w:lang w:eastAsia="ar-SA"/>
-        </w:rPr>
-        <w:t xml:space="preserve"> ambos domiciliados en </w:t>
-      </w:r>
+        <w:t>${</w:t>
+      </w:r>
+      <w:proofErr w:type="spellStart"/>
       <w:r>
         <w:rPr>
           <w:rFonts w:asciiTheme="minorHAnsi" w:hAnsiTheme="minorHAnsi"/>
@@ -703,29 +913,187 @@
           <w:highlight w:val="green"/>
           <w:lang w:eastAsia="ar-SA"/>
         </w:rPr>
-        <w:t>${municipalidadDirec}</w:t>
-      </w:r>
-      <w:r>
-        <w:rPr>
-          <w:rFonts w:asciiTheme="minorHAnsi" w:hAnsiTheme="minorHAnsi"/>
-          <w:b w:val="0"/>
-          <w:color w:val="auto"/>
-          <w:sz w:val="20"/>
-          <w:szCs w:val="20"/>
-          <w:lang w:eastAsia="ar-SA"/>
-        </w:rPr>
-        <w:t xml:space="preserve"> de la comuna de </w:t>
-      </w:r>
-      <w:r>
-        <w:rPr>
-          <w:rFonts w:asciiTheme="minorHAnsi" w:hAnsiTheme="minorHAnsi"/>
-          <w:b w:val="0"/>
+        <w:t>alcaldeApelativo</w:t>
+      </w:r>
+      <w:proofErr w:type="spellEnd"/>
+      <w:r>
+        <w:rPr>
+          <w:rFonts w:asciiTheme="minorHAnsi" w:hAnsiTheme="minorHAnsi"/>
+          <w:bCs w:val="0"/>
           <w:color w:val="auto"/>
           <w:sz w:val="20"/>
           <w:szCs w:val="20"/>
           <w:highlight w:val="green"/>
           <w:lang w:eastAsia="ar-SA"/>
         </w:rPr>
+        <w:t>}</w:t>
+      </w:r>
+      <w:r>
+        <w:rPr>
+          <w:rFonts w:asciiTheme="minorHAnsi" w:hAnsiTheme="minorHAnsi"/>
+          <w:bCs w:val="0"/>
+          <w:color w:val="auto"/>
+          <w:sz w:val="20"/>
+          <w:szCs w:val="20"/>
+          <w:lang w:eastAsia="ar-SA"/>
+        </w:rPr>
+        <w:t xml:space="preserve"> </w:t>
+      </w:r>
+      <w:r>
+        <w:rPr>
+          <w:rFonts w:asciiTheme="minorHAnsi" w:hAnsiTheme="minorHAnsi"/>
+          <w:bCs w:val="0"/>
+          <w:color w:val="auto"/>
+          <w:sz w:val="20"/>
+          <w:szCs w:val="20"/>
+          <w:highlight w:val="green"/>
+          <w:lang w:eastAsia="ar-SA"/>
+        </w:rPr>
+        <w:t>${alcalde}</w:t>
+      </w:r>
+      <w:r>
+        <w:rPr>
+          <w:rFonts w:asciiTheme="minorHAnsi" w:hAnsiTheme="minorHAnsi"/>
+          <w:b w:val="0"/>
+          <w:color w:val="auto"/>
+          <w:sz w:val="20"/>
+          <w:szCs w:val="20"/>
+          <w:lang w:eastAsia="ar-SA"/>
+        </w:rPr>
+        <w:t xml:space="preserve">, chileno, Cédula Nacional de Identidad </w:t>
+      </w:r>
+      <w:proofErr w:type="spellStart"/>
+      <w:r>
+        <w:rPr>
+          <w:rFonts w:asciiTheme="minorHAnsi" w:hAnsiTheme="minorHAnsi"/>
+          <w:b w:val="0"/>
+          <w:color w:val="auto"/>
+          <w:sz w:val="20"/>
+          <w:szCs w:val="20"/>
+          <w:lang w:eastAsia="ar-SA"/>
+        </w:rPr>
+        <w:t>N</w:t>
+      </w:r>
+      <w:r>
+        <w:rPr>
+          <w:rFonts w:asciiTheme="minorHAnsi" w:hAnsiTheme="minorHAnsi"/>
+          <w:bCs w:val="0"/>
+          <w:color w:val="auto"/>
+          <w:sz w:val="20"/>
+          <w:szCs w:val="20"/>
+          <w:lang w:eastAsia="ar-SA"/>
+        </w:rPr>
+        <w:t>°</w:t>
+      </w:r>
+      <w:proofErr w:type="spellEnd"/>
+      <w:r>
+        <w:rPr>
+          <w:rFonts w:asciiTheme="minorHAnsi" w:hAnsiTheme="minorHAnsi"/>
+          <w:bCs w:val="0"/>
+          <w:color w:val="auto"/>
+          <w:sz w:val="20"/>
+          <w:szCs w:val="20"/>
+          <w:highlight w:val="green"/>
+          <w:lang w:eastAsia="ar-SA"/>
+        </w:rPr>
+        <w:t>${</w:t>
+      </w:r>
+      <w:proofErr w:type="spellStart"/>
+      <w:r>
+        <w:rPr>
+          <w:rFonts w:asciiTheme="minorHAnsi" w:hAnsiTheme="minorHAnsi"/>
+          <w:bCs w:val="0"/>
+          <w:color w:val="auto"/>
+          <w:sz w:val="20"/>
+          <w:szCs w:val="20"/>
+          <w:highlight w:val="green"/>
+          <w:lang w:eastAsia="ar-SA"/>
+        </w:rPr>
+        <w:t>alcaldeRut</w:t>
+      </w:r>
+      <w:proofErr w:type="spellEnd"/>
+      <w:r>
+        <w:rPr>
+          <w:rFonts w:asciiTheme="minorHAnsi" w:hAnsiTheme="minorHAnsi"/>
+          <w:bCs w:val="0"/>
+          <w:color w:val="auto"/>
+          <w:sz w:val="20"/>
+          <w:szCs w:val="20"/>
+          <w:highlight w:val="green"/>
+          <w:lang w:eastAsia="ar-SA"/>
+        </w:rPr>
+        <w:t>}</w:t>
+      </w:r>
+      <w:r>
+        <w:rPr>
+          <w:rFonts w:asciiTheme="minorHAnsi" w:hAnsiTheme="minorHAnsi"/>
+          <w:b w:val="0"/>
+          <w:color w:val="auto"/>
+          <w:sz w:val="20"/>
+          <w:szCs w:val="20"/>
+          <w:lang w:eastAsia="ar-SA"/>
+        </w:rPr>
+        <w:t xml:space="preserve"> ambos domiciliados en </w:t>
+      </w:r>
+      <w:r>
+        <w:rPr>
+          <w:rFonts w:asciiTheme="minorHAnsi" w:hAnsiTheme="minorHAnsi"/>
+          <w:bCs w:val="0"/>
+          <w:color w:val="auto"/>
+          <w:sz w:val="20"/>
+          <w:szCs w:val="20"/>
+          <w:highlight w:val="green"/>
+          <w:lang w:eastAsia="ar-SA"/>
+        </w:rPr>
+        <w:t>${</w:t>
+      </w:r>
+      <w:proofErr w:type="spellStart"/>
+      <w:r>
+        <w:rPr>
+          <w:rFonts w:asciiTheme="minorHAnsi" w:hAnsiTheme="minorHAnsi"/>
+          <w:bCs w:val="0"/>
+          <w:color w:val="auto"/>
+          <w:sz w:val="20"/>
+          <w:szCs w:val="20"/>
+          <w:highlight w:val="green"/>
+          <w:lang w:eastAsia="ar-SA"/>
+        </w:rPr>
+        <w:t>municipalidadDirec</w:t>
+      </w:r>
+      <w:proofErr w:type="spellEnd"/>
+      <w:r>
+        <w:rPr>
+          <w:rFonts w:asciiTheme="minorHAnsi" w:hAnsiTheme="minorHAnsi"/>
+          <w:bCs w:val="0"/>
+          <w:color w:val="auto"/>
+          <w:sz w:val="20"/>
+          <w:szCs w:val="20"/>
+          <w:highlight w:val="green"/>
+          <w:lang w:eastAsia="ar-SA"/>
+        </w:rPr>
+        <w:t>}</w:t>
+      </w:r>
+      <w:r>
+        <w:rPr>
+          <w:rFonts w:asciiTheme="minorHAnsi" w:hAnsiTheme="minorHAnsi"/>
+          <w:b w:val="0"/>
+          <w:color w:val="auto"/>
+          <w:sz w:val="20"/>
+          <w:szCs w:val="20"/>
+          <w:lang w:eastAsia="ar-SA"/>
+        </w:rPr>
+        <w:t xml:space="preserve"> de la comuna de </w:t>
+      </w:r>
+      <w:r>
+        <w:rPr>
+          <w:rFonts w:asciiTheme="minorHAnsi" w:hAnsiTheme="minorHAnsi"/>
+          <w:b w:val="0"/>
+          <w:color w:val="auto"/>
+          <w:sz w:val="20"/>
+          <w:szCs w:val="20"/>
+          <w:highlight w:val="green"/>
+          <w:lang w:eastAsia="ar-SA"/>
+        </w:rPr>
         <w:t>${comuna}</w:t>
       </w:r>
       <w:r>
@@ -792,7 +1160,31 @@
           <w:szCs w:val="20"/>
           <w:lang w:eastAsia="ar-SA"/>
         </w:rPr>
-        <w:t xml:space="preserve"> addendum </w:t>
+        <w:t xml:space="preserve"> </w:t>
+      </w:r>
+      <w:proofErr w:type="spellStart"/>
+      <w:r>
+        <w:rPr>
+          <w:rFonts w:asciiTheme="minorHAnsi" w:hAnsiTheme="minorHAnsi"/>
+          <w:b w:val="0"/>
+          <w:color w:val="auto"/>
+          <w:sz w:val="20"/>
+          <w:szCs w:val="20"/>
+          <w:lang w:eastAsia="ar-SA"/>
+        </w:rPr>
+        <w:t>addendum</w:t>
+      </w:r>
+      <w:proofErr w:type="spellEnd"/>
+      <w:r>
+        <w:rPr>
+          <w:rFonts w:asciiTheme="minorHAnsi" w:hAnsiTheme="minorHAnsi"/>
+          <w:b w:val="0"/>
+          <w:color w:val="auto"/>
+          <w:sz w:val="20"/>
+          <w:szCs w:val="20"/>
+          <w:lang w:eastAsia="ar-SA"/>
+        </w:rPr>
+        <w:t xml:space="preserve"> </w:t>
       </w:r>
       <w:r>
         <w:rPr>
@@ -886,8 +1278,9 @@
           <w:szCs w:val="20"/>
           <w:highlight w:val="green"/>
         </w:rPr>
-        <w:t>${fecha</w:t>
-      </w:r>
+        <w:t>${</w:t>
+      </w:r>
+      <w:proofErr w:type="spellStart"/>
       <w:r>
         <w:rPr>
           <w:rFonts w:asciiTheme="minorHAnsi" w:hAnsiTheme="minorHAnsi"/>
@@ -897,8 +1290,20 @@
           <w:szCs w:val="20"/>
           <w:highlight w:val="green"/>
         </w:rPr>
+        <w:t>fecha</w:t>
+      </w:r>
+      <w:r>
+        <w:rPr>
+          <w:rFonts w:asciiTheme="minorHAnsi" w:hAnsiTheme="minorHAnsi"/>
+          <w:b w:val="0"/>
+          <w:color w:val="auto"/>
+          <w:sz w:val="20"/>
+          <w:szCs w:val="20"/>
+          <w:highlight w:val="green"/>
+        </w:rPr>
         <w:t>Convenio</w:t>
       </w:r>
+      <w:proofErr w:type="spellEnd"/>
       <w:r>
         <w:rPr>
           <w:rFonts w:asciiTheme="minorHAnsi" w:hAnsiTheme="minorHAnsi"/>
@@ -1006,8 +1411,9 @@
           <w:szCs w:val="20"/>
           <w:highlight w:val="green"/>
         </w:rPr>
-        <w:t>${programaTitulo}</w:t>
-      </w:r>
+        <w:t>${</w:t>
+      </w:r>
+      <w:proofErr w:type="spellStart"/>
       <w:r>
         <w:rPr>
           <w:rFonts w:asciiTheme="minorHAnsi" w:hAnsiTheme="minorHAnsi" w:cstheme="minorHAnsi"/>
@@ -1016,6 +1422,27 @@
           <w:szCs w:val="20"/>
           <w:highlight w:val="green"/>
         </w:rPr>
+        <w:t>programaTitulo</w:t>
+      </w:r>
+      <w:proofErr w:type="spellEnd"/>
+      <w:r>
+        <w:rPr>
+          <w:rFonts w:asciiTheme="minorHAnsi" w:hAnsiTheme="minorHAnsi" w:cstheme="minorHAnsi"/>
+          <w:color w:val="auto"/>
+          <w:sz w:val="20"/>
+          <w:szCs w:val="20"/>
+          <w:highlight w:val="green"/>
+        </w:rPr>
+        <w:t>}</w:t>
+      </w:r>
+      <w:r>
+        <w:rPr>
+          <w:rFonts w:asciiTheme="minorHAnsi" w:hAnsiTheme="minorHAnsi" w:cstheme="minorHAnsi"/>
+          <w:color w:val="auto"/>
+          <w:sz w:val="20"/>
+          <w:szCs w:val="20"/>
+          <w:highlight w:val="green"/>
+        </w:rPr>
         <w:t xml:space="preserve"> </w:t>
       </w:r>
       <w:r>
@@ -1046,14 +1473,36 @@
           <w:szCs w:val="20"/>
           <w:highlight w:val="green"/>
         </w:rPr>
-        <w:t>${periodoConvenio}</w:t>
-      </w:r>
+        <w:t>${</w:t>
+      </w:r>
+      <w:proofErr w:type="spellStart"/>
       <w:r>
         <w:rPr>
           <w:rFonts w:asciiTheme="minorHAnsi" w:hAnsiTheme="minorHAnsi" w:cstheme="minorHAnsi"/>
           <w:color w:val="auto"/>
           <w:sz w:val="20"/>
           <w:szCs w:val="20"/>
+          <w:highlight w:val="green"/>
+        </w:rPr>
+        <w:t>periodoConvenio</w:t>
+      </w:r>
+      <w:proofErr w:type="spellEnd"/>
+      <w:r>
+        <w:rPr>
+          <w:rFonts w:asciiTheme="minorHAnsi" w:hAnsiTheme="minorHAnsi" w:cstheme="minorHAnsi"/>
+          <w:color w:val="auto"/>
+          <w:sz w:val="20"/>
+          <w:szCs w:val="20"/>
+          <w:highlight w:val="green"/>
+        </w:rPr>
+        <w:t>}</w:t>
+      </w:r>
+      <w:r>
+        <w:rPr>
+          <w:rFonts w:asciiTheme="minorHAnsi" w:hAnsiTheme="minorHAnsi" w:cstheme="minorHAnsi"/>
+          <w:color w:val="auto"/>
+          <w:sz w:val="20"/>
+          <w:szCs w:val="20"/>
         </w:rPr>
         <w:t>”</w:t>
       </w:r>
@@ -1074,7 +1523,16 @@
           <w:sz w:val="20"/>
           <w:szCs w:val="20"/>
         </w:rPr>
-        <w:t>SERVICIO DE SALUD IQUIQUE</w:t>
+        <w:t>SERVICIO DE SALUD</w:t>
+      </w:r>
+      <w:r>
+        <w:rPr>
+          <w:rFonts w:asciiTheme="minorHAnsi" w:hAnsiTheme="minorHAnsi"/>
+          <w:color w:val="auto"/>
+          <w:sz w:val="20"/>
+          <w:szCs w:val="20"/>
+        </w:rPr>
+        <w:t xml:space="preserve"> TARAPACÁ</w:t>
       </w:r>
       <w:r>
         <w:rPr>
@@ -1094,8 +1552,9 @@
           <w:szCs w:val="20"/>
           <w:highlight w:val="yellow"/>
         </w:rPr>
-        <w:t>${ilustreTitulo}</w:t>
-      </w:r>
+        <w:t>${</w:t>
+      </w:r>
+      <w:proofErr w:type="spellStart"/>
       <w:r>
         <w:rPr>
           <w:rFonts w:asciiTheme="minorHAnsi" w:hAnsiTheme="minorHAnsi"/>
@@ -1104,6 +1563,27 @@
           <w:szCs w:val="20"/>
           <w:highlight w:val="yellow"/>
         </w:rPr>
+        <w:t>ilustreTitulo</w:t>
+      </w:r>
+      <w:proofErr w:type="spellEnd"/>
+      <w:r>
+        <w:rPr>
+          <w:rFonts w:asciiTheme="minorHAnsi" w:hAnsiTheme="minorHAnsi"/>
+          <w:color w:val="auto"/>
+          <w:sz w:val="20"/>
+          <w:szCs w:val="20"/>
+          <w:highlight w:val="yellow"/>
+        </w:rPr>
+        <w:t>}</w:t>
+      </w:r>
+      <w:r>
+        <w:rPr>
+          <w:rFonts w:asciiTheme="minorHAnsi" w:hAnsiTheme="minorHAnsi"/>
+          <w:color w:val="auto"/>
+          <w:sz w:val="20"/>
+          <w:szCs w:val="20"/>
+          <w:highlight w:val="yellow"/>
+        </w:rPr>
         <w:t xml:space="preserve"> </w:t>
       </w:r>
       <w:r>
@@ -1134,8 +1614,9 @@
           <w:sz w:val="20"/>
           <w:szCs w:val="20"/>
         </w:rPr>
-        <w:t>do por Resolución Exenta N°</w:t>
-      </w:r>
+        <w:t xml:space="preserve">do por Resolución Exenta </w:t>
+      </w:r>
+      <w:proofErr w:type="spellStart"/>
       <w:r>
         <w:rPr>
           <w:rFonts w:asciiTheme="minorHAnsi" w:hAnsiTheme="minorHAnsi"/>
@@ -1144,6 +1625,17 @@
           <w:sz w:val="20"/>
           <w:szCs w:val="20"/>
         </w:rPr>
+        <w:t>N°</w:t>
+      </w:r>
+      <w:proofErr w:type="spellEnd"/>
+      <w:r>
+        <w:rPr>
+          <w:rFonts w:asciiTheme="minorHAnsi" w:hAnsiTheme="minorHAnsi"/>
+          <w:b w:val="0"/>
+          <w:color w:val="auto"/>
+          <w:sz w:val="20"/>
+          <w:szCs w:val="20"/>
+        </w:rPr>
         <w:t xml:space="preserve"> </w:t>
       </w:r>
       <w:r>
@@ -1155,8 +1647,9 @@
           <w:szCs w:val="20"/>
           <w:highlight w:val="green"/>
         </w:rPr>
-        <w:t>${numResolucion</w:t>
-      </w:r>
+        <w:t>${</w:t>
+      </w:r>
+      <w:proofErr w:type="spellStart"/>
       <w:r>
         <w:rPr>
           <w:rFonts w:asciiTheme="minorHAnsi" w:hAnsiTheme="minorHAnsi"/>
@@ -1166,8 +1659,20 @@
           <w:szCs w:val="20"/>
           <w:highlight w:val="green"/>
         </w:rPr>
+        <w:t>numResolucion</w:t>
+      </w:r>
+      <w:r>
+        <w:rPr>
+          <w:rFonts w:asciiTheme="minorHAnsi" w:hAnsiTheme="minorHAnsi"/>
+          <w:b w:val="0"/>
+          <w:color w:val="auto"/>
+          <w:sz w:val="20"/>
+          <w:szCs w:val="20"/>
+          <w:highlight w:val="green"/>
+        </w:rPr>
         <w:t>Convenio</w:t>
       </w:r>
+      <w:proofErr w:type="spellEnd"/>
       <w:r>
         <w:rPr>
           <w:rFonts w:asciiTheme="minorHAnsi" w:hAnsiTheme="minorHAnsi"/>
@@ -1208,8 +1713,9 @@
           <w:szCs w:val="20"/>
           <w:highlight w:val="green"/>
         </w:rPr>
-        <w:t>${fechaResolucion</w:t>
-      </w:r>
+        <w:t>${</w:t>
+      </w:r>
+      <w:proofErr w:type="spellStart"/>
       <w:r>
         <w:rPr>
           <w:rFonts w:asciiTheme="minorHAnsi" w:hAnsiTheme="minorHAnsi"/>
@@ -1219,8 +1725,20 @@
           <w:szCs w:val="20"/>
           <w:highlight w:val="green"/>
         </w:rPr>
+        <w:t>fechaResolucion</w:t>
+      </w:r>
+      <w:r>
+        <w:rPr>
+          <w:rFonts w:asciiTheme="minorHAnsi" w:hAnsiTheme="minorHAnsi"/>
+          <w:b w:val="0"/>
+          <w:color w:val="auto"/>
+          <w:sz w:val="20"/>
+          <w:szCs w:val="20"/>
+          <w:highlight w:val="green"/>
+        </w:rPr>
         <w:t>Convenio</w:t>
       </w:r>
+      <w:proofErr w:type="spellEnd"/>
       <w:r>
         <w:rPr>
           <w:rFonts w:asciiTheme="minorHAnsi" w:hAnsiTheme="minorHAnsi"/>
@@ -1240,7 +1758,17 @@
           <w:sz w:val="20"/>
           <w:szCs w:val="20"/>
         </w:rPr>
-        <w:t xml:space="preserve"> del Servicio de Salud de Iquique</w:t>
+        <w:t xml:space="preserve"> del Servicio de Salud de </w:t>
+      </w:r>
+      <w:r>
+        <w:rPr>
+          <w:rFonts w:asciiTheme="minorHAnsi" w:hAnsiTheme="minorHAnsi"/>
+          <w:b w:val="0"/>
+          <w:color w:val="auto"/>
+          <w:sz w:val="20"/>
+          <w:szCs w:val="20"/>
+        </w:rPr>
+        <w:t>Tarapacá</w:t>
       </w:r>
       <w:r>
         <w:rPr>
@@ -2624,7 +3152,29 @@
           <w:highlight w:val="yellow"/>
           <w:lang w:val="es-ES_tradnl" w:eastAsia="en-US"/>
         </w:rPr>
-        <w:t xml:space="preserve">” y de acuerdo a la normativa vigente, para estos efectos deberá enviar vía correo electrónico a la referente del programa la propuesta de compras, que deberá ser aprobada por el </w:t>
+        <w:t xml:space="preserve">” y </w:t>
+      </w:r>
+      <w:proofErr w:type="gramStart"/>
+      <w:r>
+        <w:rPr>
+          <w:rFonts w:asciiTheme="minorHAnsi" w:hAnsiTheme="minorHAnsi" w:cstheme="minorHAnsi"/>
+          <w:sz w:val="20"/>
+          <w:szCs w:val="20"/>
+          <w:highlight w:val="yellow"/>
+          <w:lang w:val="es-ES_tradnl" w:eastAsia="en-US"/>
+        </w:rPr>
+        <w:t>de acuerdo a</w:t>
+      </w:r>
+      <w:proofErr w:type="gramEnd"/>
+      <w:r>
+        <w:rPr>
+          <w:rFonts w:asciiTheme="minorHAnsi" w:hAnsiTheme="minorHAnsi" w:cstheme="minorHAnsi"/>
+          <w:sz w:val="20"/>
+          <w:szCs w:val="20"/>
+          <w:highlight w:val="yellow"/>
+          <w:lang w:val="es-ES_tradnl" w:eastAsia="en-US"/>
+        </w:rPr>
+        <w:t xml:space="preserve"> la normativa vigente, para estos efectos deberá enviar vía correo electrónico a la referente del programa la propuesta de compras, que deberá ser aprobada por el </w:t>
       </w:r>
       <w:r>
         <w:rPr>
@@ -3493,19 +4043,20 @@
           <w:highlight w:val="yellow"/>
           <w:lang w:val="es-ES_tradnl" w:eastAsia="en-US"/>
         </w:rPr>
-        <w:t xml:space="preserve">” y de acuerdo a la normativa vigente, para estos efectos deberá enviar vía correo electrónico a la referente del programa la propuesta de compras, que deberá ser aprobada por el </w:t>
-      </w:r>
+        <w:t xml:space="preserve">” y </w:t>
+      </w:r>
+      <w:proofErr w:type="gramStart"/>
       <w:r>
         <w:rPr>
           <w:rFonts w:asciiTheme="minorHAnsi" w:hAnsiTheme="minorHAnsi" w:cstheme="minorHAnsi"/>
-          <w:b/>
           <w:sz w:val="20"/>
           <w:szCs w:val="20"/>
           <w:highlight w:val="yellow"/>
           <w:lang w:val="es-ES_tradnl" w:eastAsia="en-US"/>
         </w:rPr>
-        <w:t>“SERVICIO”</w:t>
-      </w:r>
+        <w:t>de acuerdo a</w:t>
+      </w:r>
+      <w:proofErr w:type="gramEnd"/>
       <w:r>
         <w:rPr>
           <w:rFonts w:asciiTheme="minorHAnsi" w:hAnsiTheme="minorHAnsi" w:cstheme="minorHAnsi"/>
@@ -3514,19 +4065,18 @@
           <w:highlight w:val="yellow"/>
           <w:lang w:val="es-ES_tradnl" w:eastAsia="en-US"/>
         </w:rPr>
-        <w:t>, previo a su adquisición.  El “</w:t>
+        <w:t xml:space="preserve"> la normativa vigente, para estos efectos deberá enviar vía correo electrónico a la referente del programa la propuesta de compras, que deberá ser aprobada por el </w:t>
       </w:r>
       <w:r>
         <w:rPr>
           <w:rFonts w:asciiTheme="minorHAnsi" w:hAnsiTheme="minorHAnsi" w:cstheme="minorHAnsi"/>
           <w:b/>
-          <w:bCs/>
           <w:sz w:val="20"/>
           <w:szCs w:val="20"/>
           <w:highlight w:val="yellow"/>
           <w:lang w:val="es-ES_tradnl" w:eastAsia="en-US"/>
         </w:rPr>
-        <w:t>SERVICIO</w:t>
+        <w:t>“SERVICIO”</w:t>
       </w:r>
       <w:r>
         <w:rPr>
@@ -3536,6 +4086,28 @@
           <w:highlight w:val="yellow"/>
           <w:lang w:val="es-ES_tradnl" w:eastAsia="en-US"/>
         </w:rPr>
+        <w:t>, previo a su adquisición.  El “</w:t>
+      </w:r>
+      <w:r>
+        <w:rPr>
+          <w:rFonts w:asciiTheme="minorHAnsi" w:hAnsiTheme="minorHAnsi" w:cstheme="minorHAnsi"/>
+          <w:b/>
+          <w:bCs/>
+          <w:sz w:val="20"/>
+          <w:szCs w:val="20"/>
+          <w:highlight w:val="yellow"/>
+          <w:lang w:val="es-ES_tradnl" w:eastAsia="en-US"/>
+        </w:rPr>
+        <w:t>SERVICIO</w:t>
+      </w:r>
+      <w:r>
+        <w:rPr>
+          <w:rFonts w:asciiTheme="minorHAnsi" w:hAnsiTheme="minorHAnsi" w:cstheme="minorHAnsi"/>
+          <w:sz w:val="20"/>
+          <w:szCs w:val="20"/>
+          <w:highlight w:val="yellow"/>
+          <w:lang w:val="es-ES_tradnl" w:eastAsia="en-US"/>
+        </w:rPr>
         <w:t>”, podrá determinar otros criterios de distribución de los recursos destinados, atendiendo a criterios de equidad y acortamiento de brechas en el otorgamiento de las prestaciones.</w:t>
       </w:r>
     </w:p>
@@ -3652,7 +4224,7 @@
           <w:sz w:val="20"/>
           <w:szCs w:val="20"/>
         </w:rPr>
-        <w:t xml:space="preserve"> Servicio de Salud de Iquique, consta en el</w:t>
+        <w:t xml:space="preserve"> Servicio de Salud de </w:t>
       </w:r>
       <w:r>
         <w:rPr>
@@ -3661,6 +4233,24 @@
           <w:sz w:val="20"/>
           <w:szCs w:val="20"/>
         </w:rPr>
+        <w:t>Tarapacá</w:t>
+      </w:r>
+      <w:r>
+        <w:rPr>
+          <w:rFonts w:ascii="Calibri" w:hAnsi="Calibri" w:cs="Calibri"/>
+          <w:bCs/>
+          <w:sz w:val="20"/>
+          <w:szCs w:val="20"/>
+        </w:rPr>
+        <w:t>, consta en el</w:t>
+      </w:r>
+      <w:r>
+        <w:rPr>
+          <w:rFonts w:ascii="Calibri" w:hAnsi="Calibri" w:cs="Calibri"/>
+          <w:bCs/>
+          <w:sz w:val="20"/>
+          <w:szCs w:val="20"/>
+        </w:rPr>
         <w:t xml:space="preserve"> </w:t>
       </w:r>
       <w:r>
@@ -3671,14 +4261,36 @@
           <w:szCs w:val="20"/>
           <w:highlight w:val="green"/>
         </w:rPr>
-        <w:t>${directorDecreto}</w:t>
-      </w:r>
+        <w:t>${</w:t>
+      </w:r>
+      <w:proofErr w:type="spellStart"/>
       <w:r>
         <w:rPr>
           <w:rFonts w:ascii="Calibri" w:hAnsi="Calibri" w:cs="Calibri"/>
           <w:bCs/>
           <w:sz w:val="20"/>
           <w:szCs w:val="20"/>
+          <w:highlight w:val="green"/>
+        </w:rPr>
+        <w:t>directorDecreto</w:t>
+      </w:r>
+      <w:proofErr w:type="spellEnd"/>
+      <w:r>
+        <w:rPr>
+          <w:rFonts w:ascii="Calibri" w:hAnsi="Calibri" w:cs="Calibri"/>
+          <w:bCs/>
+          <w:sz w:val="20"/>
+          <w:szCs w:val="20"/>
+          <w:highlight w:val="green"/>
+        </w:rPr>
+        <w:t>}</w:t>
+      </w:r>
+      <w:r>
+        <w:rPr>
+          <w:rFonts w:ascii="Calibri" w:hAnsi="Calibri" w:cs="Calibri"/>
+          <w:bCs/>
+          <w:sz w:val="20"/>
+          <w:szCs w:val="20"/>
         </w:rPr>
         <w:t xml:space="preserve">. </w:t>
       </w:r>
@@ -3801,7 +4413,29 @@
           <w:szCs w:val="20"/>
           <w:highlight w:val="green"/>
         </w:rPr>
-        <w:t>${alcaldeDecreto}</w:t>
+        <w:t>${</w:t>
+      </w:r>
+      <w:proofErr w:type="spellStart"/>
+      <w:r>
+        <w:rPr>
+          <w:rFonts w:ascii="Calibri" w:hAnsi="Calibri" w:cs="Calibri"/>
+          <w:bCs/>
+          <w:sz w:val="20"/>
+          <w:szCs w:val="20"/>
+          <w:highlight w:val="green"/>
+        </w:rPr>
+        <w:t>alcaldeDecreto</w:t>
+      </w:r>
+      <w:proofErr w:type="spellEnd"/>
+      <w:r>
+        <w:rPr>
+          <w:rFonts w:ascii="Calibri" w:hAnsi="Calibri" w:cs="Calibri"/>
+          <w:bCs/>
+          <w:sz w:val="20"/>
+          <w:szCs w:val="20"/>
+          <w:highlight w:val="green"/>
+        </w:rPr>
+        <w:t>}</w:t>
       </w:r>
       <w:r>
         <w:rPr>
@@ -3903,7 +4537,25 @@
           <w:sz w:val="20"/>
           <w:szCs w:val="16"/>
         </w:rPr>
-        <w:t xml:space="preserve">El presente addendum </w:t>
+        <w:t xml:space="preserve">El presente </w:t>
+      </w:r>
+      <w:proofErr w:type="spellStart"/>
+      <w:r>
+        <w:rPr>
+          <w:rFonts w:ascii="Calibri" w:hAnsi="Calibri" w:cs="Calibri"/>
+          <w:sz w:val="20"/>
+          <w:szCs w:val="16"/>
+        </w:rPr>
+        <w:t>addendum</w:t>
+      </w:r>
+      <w:proofErr w:type="spellEnd"/>
+      <w:r>
+        <w:rPr>
+          <w:rFonts w:ascii="Calibri" w:hAnsi="Calibri" w:cs="Calibri"/>
+          <w:sz w:val="20"/>
+          <w:szCs w:val="16"/>
+        </w:rPr>
+        <w:t xml:space="preserve"> </w:t>
       </w:r>
       <w:r>
         <w:rPr>
@@ -4027,7 +4679,25 @@
           <w:sz w:val="20"/>
           <w:szCs w:val="20"/>
         </w:rPr>
-        <w:t>e addendum.</w:t>
+        <w:t xml:space="preserve">e </w:t>
+      </w:r>
+      <w:proofErr w:type="spellStart"/>
+      <w:r>
+        <w:rPr>
+          <w:rFonts w:ascii="Calibri" w:hAnsi="Calibri" w:cs="Calibri"/>
+          <w:sz w:val="20"/>
+          <w:szCs w:val="20"/>
+        </w:rPr>
+        <w:t>addendum</w:t>
+      </w:r>
+      <w:proofErr w:type="spellEnd"/>
+      <w:r>
+        <w:rPr>
+          <w:rFonts w:ascii="Calibri" w:hAnsi="Calibri" w:cs="Calibri"/>
+          <w:sz w:val="20"/>
+          <w:szCs w:val="20"/>
+        </w:rPr>
+        <w:t>.</w:t>
       </w:r>
     </w:p>
     <w:p>
@@ -4198,7 +4868,31 @@
                 <w:szCs w:val="16"/>
                 <w:highlight w:val="green"/>
               </w:rPr>
-              <w:t>${alcaldeApelativoFirma}</w:t>
+              <w:t>${</w:t>
+            </w:r>
+            <w:proofErr w:type="spellStart"/>
+            <w:r>
+              <w:rPr>
+                <w:rFonts w:ascii="Verdana" w:hAnsi="Verdana" w:cs="Calibri"/>
+                <w:b/>
+                <w:bCs/>
+                <w:sz w:val="16"/>
+                <w:szCs w:val="16"/>
+                <w:highlight w:val="green"/>
+              </w:rPr>
+              <w:t>alcaldeApelativoFirma</w:t>
+            </w:r>
+            <w:proofErr w:type="spellEnd"/>
+            <w:r>
+              <w:rPr>
+                <w:rFonts w:ascii="Verdana" w:hAnsi="Verdana" w:cs="Calibri"/>
+                <w:b/>
+                <w:bCs/>
+                <w:sz w:val="16"/>
+                <w:szCs w:val="16"/>
+                <w:highlight w:val="green"/>
+              </w:rPr>
+              <w:t>}</w:t>
             </w:r>
           </w:p>
           <w:p>
@@ -4221,7 +4915,31 @@
                 <w:szCs w:val="16"/>
                 <w:highlight w:val="green"/>
               </w:rPr>
-              <w:t>${ilustreTitulo} ${municipalidad}</w:t>
+              <w:t>${</w:t>
+            </w:r>
+            <w:proofErr w:type="spellStart"/>
+            <w:r>
+              <w:rPr>
+                <w:rFonts w:ascii="Verdana" w:hAnsi="Verdana" w:cs="Calibri"/>
+                <w:b/>
+                <w:bCs/>
+                <w:sz w:val="16"/>
+                <w:szCs w:val="16"/>
+                <w:highlight w:val="green"/>
+              </w:rPr>
+              <w:t>ilustreTitulo</w:t>
+            </w:r>
+            <w:proofErr w:type="spellEnd"/>
+            <w:r>
+              <w:rPr>
+                <w:rFonts w:ascii="Verdana" w:hAnsi="Verdana" w:cs="Calibri"/>
+                <w:b/>
+                <w:bCs/>
+                <w:sz w:val="16"/>
+                <w:szCs w:val="16"/>
+                <w:highlight w:val="green"/>
+              </w:rPr>
+              <w:t>} ${municipalidad}</w:t>
             </w:r>
           </w:p>
         </w:tc>
@@ -4251,7 +4969,7 @@
 </file>
 
 <file path=word/endnotes.xml><?xml version="1.0" encoding="utf-8"?>
-<w:endnotes xmlns:wpc="http://schemas.microsoft.com/office/word/2010/wordprocessingCanvas" xmlns:cx="http://schemas.microsoft.com/office/drawing/2014/chartex" xmlns:cx1="http://schemas.microsoft.com/office/drawing/2015/9/8/chartex" xmlns:cx2="http://schemas.microsoft.com/office/drawing/2015/10/21/chartex" xmlns:cx3="http://schemas.microsoft.com/office/drawing/2016/5/9/chartex" xmlns:cx4="http://schemas.microsoft.com/office/drawing/2016/5/10/chartex" xmlns:cx5="http://schemas.microsoft.com/office/drawing/2016/5/11/chartex" xmlns:cx6="http://schemas.microsoft.com/office/drawing/2016/5/12/chartex" xmlns:cx7="http://schemas.microsoft.com/office/drawing/2016/5/13/chartex" xmlns:cx8="http://schemas.microsoft.com/office/drawing/2016/5/14/chartex" xmlns:mc="http://schemas.openxmlformats.org/markup-compatibility/2006" xmlns:aink="http://schemas.microsoft.com/office/drawing/2016/ink" xmlns:am3d="http://schemas.microsoft.com/office/drawing/2017/model3d" xmlns:o="urn:schemas-microsoft-com:office:office" xmlns:oel="http://schemas.microsoft.com/office/2019/extlst" xmlns:r="http://schemas.openxmlformats.org/officeDocument/2006/relationships" xmlns:m="http://schemas.openxmlformats.org/officeDocument/2006/math" xmlns:v="urn:schemas-microsoft-com:vml" xmlns:wp14="http://schemas.microsoft.com/office/word/2010/wordprocessingDrawing" xmlns:wp="http://schemas.openxmlformats.org/drawingml/2006/wordprocessingDrawing" xmlns:w10="urn:schemas-microsoft-com:office:word" xmlns:w="http://schemas.openxmlformats.org/wordprocessingml/2006/main" xmlns:w14="http://schemas.microsoft.com/office/word/2010/wordml" xmlns:w15="http://schemas.microsoft.com/office/word/2012/wordml" xmlns:w16cex="http://schemas.microsoft.com/office/word/2018/wordml/cex" xmlns:w16cid="http://schemas.microsoft.com/office/word/2016/wordml/cid" xmlns:w16="http://schemas.microsoft.com/office/word/2018/wordml" xmlns:w16sdtdh="http://schemas.microsoft.com/office/word/2020/wordml/sdtdatahash" xmlns:w16se="http://schemas.microsoft.com/office/word/2015/wordml/symex" xmlns:wpg="http://schemas.microsoft.com/office/word/2010/wordprocessingGroup" xmlns:wpi="http://schemas.microsoft.com/office/word/2010/wordprocessingInk" xmlns:wne="http://schemas.microsoft.com/office/word/2006/wordml" xmlns:wps="http://schemas.microsoft.com/office/word/2010/wordprocessingShape" mc:Ignorable="w14 w15 w16se w16cid w16 w16cex w16sdtdh wp14">
+<w:endnotes xmlns:wpc="http://schemas.microsoft.com/office/word/2010/wordprocessingCanvas" xmlns:cx="http://schemas.microsoft.com/office/drawing/2014/chartex" xmlns:cx1="http://schemas.microsoft.com/office/drawing/2015/9/8/chartex" xmlns:cx2="http://schemas.microsoft.com/office/drawing/2015/10/21/chartex" xmlns:cx3="http://schemas.microsoft.com/office/drawing/2016/5/9/chartex" xmlns:cx4="http://schemas.microsoft.com/office/drawing/2016/5/10/chartex" xmlns:cx5="http://schemas.microsoft.com/office/drawing/2016/5/11/chartex" xmlns:cx6="http://schemas.microsoft.com/office/drawing/2016/5/12/chartex" xmlns:cx7="http://schemas.microsoft.com/office/drawing/2016/5/13/chartex" xmlns:cx8="http://schemas.microsoft.com/office/drawing/2016/5/14/chartex" xmlns:mc="http://schemas.openxmlformats.org/markup-compatibility/2006" xmlns:aink="http://schemas.microsoft.com/office/drawing/2016/ink" xmlns:am3d="http://schemas.microsoft.com/office/drawing/2017/model3d" xmlns:o="urn:schemas-microsoft-com:office:office" xmlns:oel="http://schemas.microsoft.com/office/2019/extlst" xmlns:r="http://schemas.openxmlformats.org/officeDocument/2006/relationships" xmlns:m="http://schemas.openxmlformats.org/officeDocument/2006/math" xmlns:v="urn:schemas-microsoft-com:vml" xmlns:wp14="http://schemas.microsoft.com/office/word/2010/wordprocessingDrawing" xmlns:wp="http://schemas.openxmlformats.org/drawingml/2006/wordprocessingDrawing" xmlns:w10="urn:schemas-microsoft-com:office:word" xmlns:w="http://schemas.openxmlformats.org/wordprocessingml/2006/main" xmlns:w14="http://schemas.microsoft.com/office/word/2010/wordml" xmlns:w15="http://schemas.microsoft.com/office/word/2012/wordml" xmlns:w16cex="http://schemas.microsoft.com/office/word/2018/wordml/cex" xmlns:w16cid="http://schemas.microsoft.com/office/word/2016/wordml/cid" xmlns:w16="http://schemas.microsoft.com/office/word/2018/wordml" xmlns:w16du="http://schemas.microsoft.com/office/word/2023/wordml/word16du" xmlns:w16sdtdh="http://schemas.microsoft.com/office/word/2020/wordml/sdtdatahash" xmlns:w16se="http://schemas.microsoft.com/office/word/2015/wordml/symex" xmlns:wpg="http://schemas.microsoft.com/office/word/2010/wordprocessingGroup" xmlns:wpi="http://schemas.microsoft.com/office/word/2010/wordprocessingInk" xmlns:wne="http://schemas.microsoft.com/office/word/2006/wordml" xmlns:wps="http://schemas.microsoft.com/office/word/2010/wordprocessingShape" mc:Ignorable="w14 w15 w16se w16cid w16 w16cex w16sdtdh wp14">
   <w:endnote w:type="separator" w:id="-1">
     <w:p>
       <w:r>
@@ -4270,7 +4988,7 @@
 </file>
 
 <file path=word/footer1.xml><?xml version="1.0" encoding="utf-8"?>
-<w:ftr xmlns:wpc="http://schemas.microsoft.com/office/word/2010/wordprocessingCanvas" xmlns:cx="http://schemas.microsoft.com/office/drawing/2014/chartex" xmlns:cx1="http://schemas.microsoft.com/office/drawing/2015/9/8/chartex" xmlns:cx2="http://schemas.microsoft.com/office/drawing/2015/10/21/chartex" xmlns:cx3="http://schemas.microsoft.com/office/drawing/2016/5/9/chartex" xmlns:cx4="http://schemas.microsoft.com/office/drawing/2016/5/10/chartex" xmlns:cx5="http://schemas.microsoft.com/office/drawing/2016/5/11/chartex" xmlns:cx6="http://schemas.microsoft.com/office/drawing/2016/5/12/chartex" xmlns:cx7="http://schemas.microsoft.com/office/drawing/2016/5/13/chartex" xmlns:cx8="http://schemas.microsoft.com/office/drawing/2016/5/14/chartex" xmlns:mc="http://schemas.openxmlformats.org/markup-compatibility/2006" xmlns:aink="http://schemas.microsoft.com/office/drawing/2016/ink" xmlns:am3d="http://schemas.microsoft.com/office/drawing/2017/model3d" xmlns:o="urn:schemas-microsoft-com:office:office" xmlns:oel="http://schemas.microsoft.com/office/2019/extlst" xmlns:r="http://schemas.openxmlformats.org/officeDocument/2006/relationships" xmlns:m="http://schemas.openxmlformats.org/officeDocument/2006/math" xmlns:v="urn:schemas-microsoft-com:vml" xmlns:wp14="http://schemas.microsoft.com/office/word/2010/wordprocessingDrawing" xmlns:wp="http://schemas.openxmlformats.org/drawingml/2006/wordprocessingDrawing" xmlns:w10="urn:schemas-microsoft-com:office:word" xmlns:w="http://schemas.openxmlformats.org/wordprocessingml/2006/main" xmlns:w14="http://schemas.microsoft.com/office/word/2010/wordml" xmlns:w15="http://schemas.microsoft.com/office/word/2012/wordml" xmlns:w16cex="http://schemas.microsoft.com/office/word/2018/wordml/cex" xmlns:w16cid="http://schemas.microsoft.com/office/word/2016/wordml/cid" xmlns:w16="http://schemas.microsoft.com/office/word/2018/wordml" xmlns:w16sdtdh="http://schemas.microsoft.com/office/word/2020/wordml/sdtdatahash" xmlns:w16se="http://schemas.microsoft.com/office/word/2015/wordml/symex" xmlns:wpg="http://schemas.microsoft.com/office/word/2010/wordprocessingGroup" xmlns:wpi="http://schemas.microsoft.com/office/word/2010/wordprocessingInk" xmlns:wne="http://schemas.microsoft.com/office/word/2006/wordml" xmlns:wps="http://schemas.microsoft.com/office/word/2010/wordprocessingShape" mc:Ignorable="w14 w15 w16se w16cid w16 w16cex w16sdtdh wp14">
+<w:ftr xmlns:wpc="http://schemas.microsoft.com/office/word/2010/wordprocessingCanvas" xmlns:cx="http://schemas.microsoft.com/office/drawing/2014/chartex" xmlns:cx1="http://schemas.microsoft.com/office/drawing/2015/9/8/chartex" xmlns:cx2="http://schemas.microsoft.com/office/drawing/2015/10/21/chartex" xmlns:cx3="http://schemas.microsoft.com/office/drawing/2016/5/9/chartex" xmlns:cx4="http://schemas.microsoft.com/office/drawing/2016/5/10/chartex" xmlns:cx5="http://schemas.microsoft.com/office/drawing/2016/5/11/chartex" xmlns:cx6="http://schemas.microsoft.com/office/drawing/2016/5/12/chartex" xmlns:cx7="http://schemas.microsoft.com/office/drawing/2016/5/13/chartex" xmlns:cx8="http://schemas.microsoft.com/office/drawing/2016/5/14/chartex" xmlns:mc="http://schemas.openxmlformats.org/markup-compatibility/2006" xmlns:aink="http://schemas.microsoft.com/office/drawing/2016/ink" xmlns:am3d="http://schemas.microsoft.com/office/drawing/2017/model3d" xmlns:o="urn:schemas-microsoft-com:office:office" xmlns:oel="http://schemas.microsoft.com/office/2019/extlst" xmlns:r="http://schemas.openxmlformats.org/officeDocument/2006/relationships" xmlns:m="http://schemas.openxmlformats.org/officeDocument/2006/math" xmlns:v="urn:schemas-microsoft-com:vml" xmlns:wp14="http://schemas.microsoft.com/office/word/2010/wordprocessingDrawing" xmlns:wp="http://schemas.openxmlformats.org/drawingml/2006/wordprocessingDrawing" xmlns:w10="urn:schemas-microsoft-com:office:word" xmlns:w="http://schemas.openxmlformats.org/wordprocessingml/2006/main" xmlns:w14="http://schemas.microsoft.com/office/word/2010/wordml" xmlns:w15="http://schemas.microsoft.com/office/word/2012/wordml" xmlns:w16cex="http://schemas.microsoft.com/office/word/2018/wordml/cex" xmlns:w16cid="http://schemas.microsoft.com/office/word/2016/wordml/cid" xmlns:w16="http://schemas.microsoft.com/office/word/2018/wordml" xmlns:w16du="http://schemas.microsoft.com/office/word/2023/wordml/word16du" xmlns:w16sdtdh="http://schemas.microsoft.com/office/word/2020/wordml/sdtdatahash" xmlns:w16se="http://schemas.microsoft.com/office/word/2015/wordml/symex" xmlns:wpg="http://schemas.microsoft.com/office/word/2010/wordprocessingGroup" xmlns:wpi="http://schemas.microsoft.com/office/word/2010/wordprocessingInk" xmlns:wne="http://schemas.microsoft.com/office/word/2006/wordml" xmlns:wps="http://schemas.microsoft.com/office/word/2010/wordprocessingShape" mc:Ignorable="w14 w15 w16se w16cid w16 w16cex w16sdtdh wp14">
   <w:p>
     <w:pPr>
       <w:pStyle w:val="Piedepgina"/>
@@ -4365,7 +5083,7 @@
 </file>
 
 <file path=word/footnotes.xml><?xml version="1.0" encoding="utf-8"?>
-<w:footnotes xmlns:wpc="http://schemas.microsoft.com/office/word/2010/wordprocessingCanvas" xmlns:cx="http://schemas.microsoft.com/office/drawing/2014/chartex" xmlns:cx1="http://schemas.microsoft.com/office/drawing/2015/9/8/chartex" xmlns:cx2="http://schemas.microsoft.com/office/drawing/2015/10/21/chartex" xmlns:cx3="http://schemas.microsoft.com/office/drawing/2016/5/9/chartex" xmlns:cx4="http://schemas.microsoft.com/office/drawing/2016/5/10/chartex" xmlns:cx5="http://schemas.microsoft.com/office/drawing/2016/5/11/chartex" xmlns:cx6="http://schemas.microsoft.com/office/drawing/2016/5/12/chartex" xmlns:cx7="http://schemas.microsoft.com/office/drawing/2016/5/13/chartex" xmlns:cx8="http://schemas.microsoft.com/office/drawing/2016/5/14/chartex" xmlns:mc="http://schemas.openxmlformats.org/markup-compatibility/2006" xmlns:aink="http://schemas.microsoft.com/office/drawing/2016/ink" xmlns:am3d="http://schemas.microsoft.com/office/drawing/2017/model3d" xmlns:o="urn:schemas-microsoft-com:office:office" xmlns:oel="http://schemas.microsoft.com/office/2019/extlst" xmlns:r="http://schemas.openxmlformats.org/officeDocument/2006/relationships" xmlns:m="http://schemas.openxmlformats.org/officeDocument/2006/math" xmlns:v="urn:schemas-microsoft-com:vml" xmlns:wp14="http://schemas.microsoft.com/office/word/2010/wordprocessingDrawing" xmlns:wp="http://schemas.openxmlformats.org/drawingml/2006/wordprocessingDrawing" xmlns:w10="urn:schemas-microsoft-com:office:word" xmlns:w="http://schemas.openxmlformats.org/wordprocessingml/2006/main" xmlns:w14="http://schemas.microsoft.com/office/word/2010/wordml" xmlns:w15="http://schemas.microsoft.com/office/word/2012/wordml" xmlns:w16cex="http://schemas.microsoft.com/office/word/2018/wordml/cex" xmlns:w16cid="http://schemas.microsoft.com/office/word/2016/wordml/cid" xmlns:w16="http://schemas.microsoft.com/office/word/2018/wordml" xmlns:w16sdtdh="http://schemas.microsoft.com/office/word/2020/wordml/sdtdatahash" xmlns:w16se="http://schemas.microsoft.com/office/word/2015/wordml/symex" xmlns:wpg="http://schemas.microsoft.com/office/word/2010/wordprocessingGroup" xmlns:wpi="http://schemas.microsoft.com/office/word/2010/wordprocessingInk" xmlns:wne="http://schemas.microsoft.com/office/word/2006/wordml" xmlns:wps="http://schemas.microsoft.com/office/word/2010/wordprocessingShape" mc:Ignorable="w14 w15 w16se w16cid w16 w16cex w16sdtdh wp14">
+<w:footnotes xmlns:wpc="http://schemas.microsoft.com/office/word/2010/wordprocessingCanvas" xmlns:cx="http://schemas.microsoft.com/office/drawing/2014/chartex" xmlns:cx1="http://schemas.microsoft.com/office/drawing/2015/9/8/chartex" xmlns:cx2="http://schemas.microsoft.com/office/drawing/2015/10/21/chartex" xmlns:cx3="http://schemas.microsoft.com/office/drawing/2016/5/9/chartex" xmlns:cx4="http://schemas.microsoft.com/office/drawing/2016/5/10/chartex" xmlns:cx5="http://schemas.microsoft.com/office/drawing/2016/5/11/chartex" xmlns:cx6="http://schemas.microsoft.com/office/drawing/2016/5/12/chartex" xmlns:cx7="http://schemas.microsoft.com/office/drawing/2016/5/13/chartex" xmlns:cx8="http://schemas.microsoft.com/office/drawing/2016/5/14/chartex" xmlns:mc="http://schemas.openxmlformats.org/markup-compatibility/2006" xmlns:aink="http://schemas.microsoft.com/office/drawing/2016/ink" xmlns:am3d="http://schemas.microsoft.com/office/drawing/2017/model3d" xmlns:o="urn:schemas-microsoft-com:office:office" xmlns:oel="http://schemas.microsoft.com/office/2019/extlst" xmlns:r="http://schemas.openxmlformats.org/officeDocument/2006/relationships" xmlns:m="http://schemas.openxmlformats.org/officeDocument/2006/math" xmlns:v="urn:schemas-microsoft-com:vml" xmlns:wp14="http://schemas.microsoft.com/office/word/2010/wordprocessingDrawing" xmlns:wp="http://schemas.openxmlformats.org/drawingml/2006/wordprocessingDrawing" xmlns:w10="urn:schemas-microsoft-com:office:word" xmlns:w="http://schemas.openxmlformats.org/wordprocessingml/2006/main" xmlns:w14="http://schemas.microsoft.com/office/word/2010/wordml" xmlns:w15="http://schemas.microsoft.com/office/word/2012/wordml" xmlns:w16cex="http://schemas.microsoft.com/office/word/2018/wordml/cex" xmlns:w16cid="http://schemas.microsoft.com/office/word/2016/wordml/cid" xmlns:w16="http://schemas.microsoft.com/office/word/2018/wordml" xmlns:w16du="http://schemas.microsoft.com/office/word/2023/wordml/word16du" xmlns:w16sdtdh="http://schemas.microsoft.com/office/word/2020/wordml/sdtdatahash" xmlns:w16se="http://schemas.microsoft.com/office/word/2015/wordml/symex" xmlns:wpg="http://schemas.microsoft.com/office/word/2010/wordprocessingGroup" xmlns:wpi="http://schemas.microsoft.com/office/word/2010/wordprocessingInk" xmlns:wne="http://schemas.microsoft.com/office/word/2006/wordml" xmlns:wps="http://schemas.microsoft.com/office/word/2010/wordprocessingShape" mc:Ignorable="w14 w15 w16se w16cid w16 w16cex w16sdtdh wp14">
   <w:footnote w:type="separator" w:id="-1">
     <w:p>
       <w:r>
@@ -4384,7 +5102,7 @@
 </file>
 
 <file path=word/header1.xml><?xml version="1.0" encoding="utf-8"?>
-<w:hdr xmlns:wpc="http://schemas.microsoft.com/office/word/2010/wordprocessingCanvas" xmlns:cx="http://schemas.microsoft.com/office/drawing/2014/chartex" xmlns:cx1="http://schemas.microsoft.com/office/drawing/2015/9/8/chartex" xmlns:cx2="http://schemas.microsoft.com/office/drawing/2015/10/21/chartex" xmlns:cx3="http://schemas.microsoft.com/office/drawing/2016/5/9/chartex" xmlns:cx4="http://schemas.microsoft.com/office/drawing/2016/5/10/chartex" xmlns:cx5="http://schemas.microsoft.com/office/drawing/2016/5/11/chartex" xmlns:cx6="http://schemas.microsoft.com/office/drawing/2016/5/12/chartex" xmlns:cx7="http://schemas.microsoft.com/office/drawing/2016/5/13/chartex" xmlns:cx8="http://schemas.microsoft.com/office/drawing/2016/5/14/chartex" xmlns:mc="http://schemas.openxmlformats.org/markup-compatibility/2006" xmlns:aink="http://schemas.microsoft.com/office/drawing/2016/ink" xmlns:am3d="http://schemas.microsoft.com/office/drawing/2017/model3d" xmlns:o="urn:schemas-microsoft-com:office:office" xmlns:oel="http://schemas.microsoft.com/office/2019/extlst" xmlns:r="http://schemas.openxmlformats.org/officeDocument/2006/relationships" xmlns:m="http://schemas.openxmlformats.org/officeDocument/2006/math" xmlns:v="urn:schemas-microsoft-com:vml" xmlns:wp14="http://schemas.microsoft.com/office/word/2010/wordprocessingDrawing" xmlns:wp="http://schemas.openxmlformats.org/drawingml/2006/wordprocessingDrawing" xmlns:w10="urn:schemas-microsoft-com:office:word" xmlns:w="http://schemas.openxmlformats.org/wordprocessingml/2006/main" xmlns:w14="http://schemas.microsoft.com/office/word/2010/wordml" xmlns:w15="http://schemas.microsoft.com/office/word/2012/wordml" xmlns:w16cex="http://schemas.microsoft.com/office/word/2018/wordml/cex" xmlns:w16cid="http://schemas.microsoft.com/office/word/2016/wordml/cid" xmlns:w16="http://schemas.microsoft.com/office/word/2018/wordml" xmlns:w16sdtdh="http://schemas.microsoft.com/office/word/2020/wordml/sdtdatahash" xmlns:w16se="http://schemas.microsoft.com/office/word/2015/wordml/symex" xmlns:wpg="http://schemas.microsoft.com/office/word/2010/wordprocessingGroup" xmlns:wpi="http://schemas.microsoft.com/office/word/2010/wordprocessingInk" xmlns:wne="http://schemas.microsoft.com/office/word/2006/wordml" xmlns:wps="http://schemas.microsoft.com/office/word/2010/wordprocessingShape" mc:Ignorable="w14 w15 w16se w16cid w16 w16cex w16sdtdh wp14">
+<w:hdr xmlns:wpc="http://schemas.microsoft.com/office/word/2010/wordprocessingCanvas" xmlns:cx="http://schemas.microsoft.com/office/drawing/2014/chartex" xmlns:cx1="http://schemas.microsoft.com/office/drawing/2015/9/8/chartex" xmlns:cx2="http://schemas.microsoft.com/office/drawing/2015/10/21/chartex" xmlns:cx3="http://schemas.microsoft.com/office/drawing/2016/5/9/chartex" xmlns:cx4="http://schemas.microsoft.com/office/drawing/2016/5/10/chartex" xmlns:cx5="http://schemas.microsoft.com/office/drawing/2016/5/11/chartex" xmlns:cx6="http://schemas.microsoft.com/office/drawing/2016/5/12/chartex" xmlns:cx7="http://schemas.microsoft.com/office/drawing/2016/5/13/chartex" xmlns:cx8="http://schemas.microsoft.com/office/drawing/2016/5/14/chartex" xmlns:mc="http://schemas.openxmlformats.org/markup-compatibility/2006" xmlns:aink="http://schemas.microsoft.com/office/drawing/2016/ink" xmlns:am3d="http://schemas.microsoft.com/office/drawing/2017/model3d" xmlns:o="urn:schemas-microsoft-com:office:office" xmlns:oel="http://schemas.microsoft.com/office/2019/extlst" xmlns:r="http://schemas.openxmlformats.org/officeDocument/2006/relationships" xmlns:m="http://schemas.openxmlformats.org/officeDocument/2006/math" xmlns:v="urn:schemas-microsoft-com:vml" xmlns:wp14="http://schemas.microsoft.com/office/word/2010/wordprocessingDrawing" xmlns:wp="http://schemas.openxmlformats.org/drawingml/2006/wordprocessingDrawing" xmlns:w10="urn:schemas-microsoft-com:office:word" xmlns:w="http://schemas.openxmlformats.org/wordprocessingml/2006/main" xmlns:w14="http://schemas.microsoft.com/office/word/2010/wordml" xmlns:w15="http://schemas.microsoft.com/office/word/2012/wordml" xmlns:w16cex="http://schemas.microsoft.com/office/word/2018/wordml/cex" xmlns:w16cid="http://schemas.microsoft.com/office/word/2016/wordml/cid" xmlns:w16="http://schemas.microsoft.com/office/word/2018/wordml" xmlns:w16du="http://schemas.microsoft.com/office/word/2023/wordml/word16du" xmlns:w16sdtdh="http://schemas.microsoft.com/office/word/2020/wordml/sdtdatahash" xmlns:w16se="http://schemas.microsoft.com/office/word/2015/wordml/symex" xmlns:wpg="http://schemas.microsoft.com/office/word/2010/wordprocessingGroup" xmlns:wpi="http://schemas.microsoft.com/office/word/2010/wordprocessingInk" xmlns:wne="http://schemas.microsoft.com/office/word/2006/wordml" xmlns:wps="http://schemas.microsoft.com/office/word/2010/wordprocessingShape" mc:Ignorable="w14 w15 w16se w16cid w16 w16cex w16sdtdh wp14">
   <w:p>
     <w:pPr>
       <w:pStyle w:val="Encabezado"/>
@@ -4392,13 +5110,12 @@
     <w:r>
       <w:rPr>
         <w:noProof/>
-        <w:lang w:val="es-CL" w:eastAsia="es-CL"/>
       </w:rPr>
       <w:drawing>
-        <wp:inline distT="0" distB="0" distL="0" distR="0" wp14:anchorId="40B35B06" wp14:editId="3BB7D6F6">
-          <wp:extent cx="866775" cy="787376"/>
+        <wp:inline distT="0" distB="0" distL="0" distR="0" wp14:anchorId="35C484A8" wp14:editId="403A5004">
+          <wp:extent cx="862381" cy="781685"/>
           <wp:effectExtent l="0" t="0" r="0" b="0"/>
-          <wp:docPr id="5" name="Imagen 5" descr="SSIquique"/>
+          <wp:docPr id="438601353" name="Imagen 1" descr="Texto&#10;&#10;Descripción generada automáticamente"/>
           <wp:cNvGraphicFramePr>
             <a:graphicFrameLocks xmlns:a="http://schemas.openxmlformats.org/drawingml/2006/main" noChangeAspect="1"/>
           </wp:cNvGraphicFramePr>
@@ -4406,13 +5123,13 @@
             <a:graphicData uri="http://schemas.openxmlformats.org/drawingml/2006/picture">
               <pic:pic xmlns:pic="http://schemas.openxmlformats.org/drawingml/2006/picture">
                 <pic:nvPicPr>
-                  <pic:cNvPr id="0" name="Picture 1" descr="SSIquique"/>
+                  <pic:cNvPr id="438601353" name="Imagen 1" descr="Texto&#10;&#10;Descripción generada automáticamente"/>
                   <pic:cNvPicPr>
                     <a:picLocks noChangeAspect="1" noChangeArrowheads="1"/>
                   </pic:cNvPicPr>
                 </pic:nvPicPr>
                 <pic:blipFill>
-                  <a:blip r:embed="rId1" cstate="print">
+                  <a:blip r:embed="rId1">
                     <a:extLst>
                       <a:ext uri="{28A0092B-C50C-407E-A947-70E740481C1C}">
                         <a14:useLocalDpi xmlns:a14="http://schemas.microsoft.com/office/drawing/2010/main" val="0"/>
@@ -4427,7 +5144,7 @@
                 <pic:spPr bwMode="auto">
                   <a:xfrm>
                     <a:off x="0" y="0"/>
-                    <a:ext cx="870838" cy="791067"/>
+                    <a:ext cx="890505" cy="807177"/>
                   </a:xfrm>
                   <a:prstGeom prst="rect">
                     <a:avLst/>
@@ -4457,7 +5174,7 @@
 </file>
 
 <file path=word/numbering.xml><?xml version="1.0" encoding="utf-8"?>
-<w:numbering xmlns:wpc="http://schemas.microsoft.com/office/word/2010/wordprocessingCanvas" xmlns:cx="http://schemas.microsoft.com/office/drawing/2014/chartex" xmlns:cx1="http://schemas.microsoft.com/office/drawing/2015/9/8/chartex" xmlns:cx2="http://schemas.microsoft.com/office/drawing/2015/10/21/chartex" xmlns:cx3="http://schemas.microsoft.com/office/drawing/2016/5/9/chartex" xmlns:cx4="http://schemas.microsoft.com/office/drawing/2016/5/10/chartex" xmlns:cx5="http://schemas.microsoft.com/office/drawing/2016/5/11/chartex" xmlns:cx6="http://schemas.microsoft.com/office/drawing/2016/5/12/chartex" xmlns:cx7="http://schemas.microsoft.com/office/drawing/2016/5/13/chartex" xmlns:cx8="http://schemas.microsoft.com/office/drawing/2016/5/14/chartex" xmlns:mc="http://schemas.openxmlformats.org/markup-compatibility/2006" xmlns:aink="http://schemas.microsoft.com/office/drawing/2016/ink" xmlns:am3d="http://schemas.microsoft.com/office/drawing/2017/model3d" xmlns:o="urn:schemas-microsoft-com:office:office" xmlns:oel="http://schemas.microsoft.com/office/2019/extlst" xmlns:r="http://schemas.openxmlformats.org/officeDocument/2006/relationships" xmlns:m="http://schemas.openxmlformats.org/officeDocument/2006/math" xmlns:v="urn:schemas-microsoft-com:vml" xmlns:wp14="http://schemas.microsoft.com/office/word/2010/wordprocessingDrawing" xmlns:wp="http://schemas.openxmlformats.org/drawingml/2006/wordprocessingDrawing" xmlns:w10="urn:schemas-microsoft-com:office:word" xmlns:w="http://schemas.openxmlformats.org/wordprocessingml/2006/main" xmlns:w14="http://schemas.microsoft.com/office/word/2010/wordml" xmlns:w15="http://schemas.microsoft.com/office/word/2012/wordml" xmlns:w16cex="http://schemas.microsoft.com/office/word/2018/wordml/cex" xmlns:w16cid="http://schemas.microsoft.com/office/word/2016/wordml/cid" xmlns:w16="http://schemas.microsoft.com/office/word/2018/wordml" xmlns:w16sdtdh="http://schemas.microsoft.com/office/word/2020/wordml/sdtdatahash" xmlns:w16se="http://schemas.microsoft.com/office/word/2015/wordml/symex" xmlns:wpg="http://schemas.microsoft.com/office/word/2010/wordprocessingGroup" xmlns:wpi="http://schemas.microsoft.com/office/word/2010/wordprocessingInk" xmlns:wne="http://schemas.microsoft.com/office/word/2006/wordml" xmlns:wps="http://schemas.microsoft.com/office/word/2010/wordprocessingShape" mc:Ignorable="w14 w15 w16se w16cid w16 w16cex w16sdtdh wp14">
+<w:numbering xmlns:wpc="http://schemas.microsoft.com/office/word/2010/wordprocessingCanvas" xmlns:cx="http://schemas.microsoft.com/office/drawing/2014/chartex" xmlns:cx1="http://schemas.microsoft.com/office/drawing/2015/9/8/chartex" xmlns:cx2="http://schemas.microsoft.com/office/drawing/2015/10/21/chartex" xmlns:cx3="http://schemas.microsoft.com/office/drawing/2016/5/9/chartex" xmlns:cx4="http://schemas.microsoft.com/office/drawing/2016/5/10/chartex" xmlns:cx5="http://schemas.microsoft.com/office/drawing/2016/5/11/chartex" xmlns:cx6="http://schemas.microsoft.com/office/drawing/2016/5/12/chartex" xmlns:cx7="http://schemas.microsoft.com/office/drawing/2016/5/13/chartex" xmlns:cx8="http://schemas.microsoft.com/office/drawing/2016/5/14/chartex" xmlns:mc="http://schemas.openxmlformats.org/markup-compatibility/2006" xmlns:aink="http://schemas.microsoft.com/office/drawing/2016/ink" xmlns:am3d="http://schemas.microsoft.com/office/drawing/2017/model3d" xmlns:o="urn:schemas-microsoft-com:office:office" xmlns:oel="http://schemas.microsoft.com/office/2019/extlst" xmlns:r="http://schemas.openxmlformats.org/officeDocument/2006/relationships" xmlns:m="http://schemas.openxmlformats.org/officeDocument/2006/math" xmlns:v="urn:schemas-microsoft-com:vml" xmlns:wp14="http://schemas.microsoft.com/office/word/2010/wordprocessingDrawing" xmlns:wp="http://schemas.openxmlformats.org/drawingml/2006/wordprocessingDrawing" xmlns:w10="urn:schemas-microsoft-com:office:word" xmlns:w="http://schemas.openxmlformats.org/wordprocessingml/2006/main" xmlns:w14="http://schemas.microsoft.com/office/word/2010/wordml" xmlns:w15="http://schemas.microsoft.com/office/word/2012/wordml" xmlns:w16cex="http://schemas.microsoft.com/office/word/2018/wordml/cex" xmlns:w16cid="http://schemas.microsoft.com/office/word/2016/wordml/cid" xmlns:w16="http://schemas.microsoft.com/office/word/2018/wordml" xmlns:w16du="http://schemas.microsoft.com/office/word/2023/wordml/word16du" xmlns:w16sdtdh="http://schemas.microsoft.com/office/word/2020/wordml/sdtdatahash" xmlns:w16se="http://schemas.microsoft.com/office/word/2015/wordml/symex" xmlns:wpg="http://schemas.microsoft.com/office/word/2010/wordprocessingGroup" xmlns:wpi="http://schemas.microsoft.com/office/word/2010/wordprocessingInk" xmlns:wne="http://schemas.microsoft.com/office/word/2006/wordml" xmlns:wps="http://schemas.microsoft.com/office/word/2010/wordprocessingShape" mc:Ignorable="w14 w15 w16se w16cid w16 w16cex w16sdtdh wp14">
   <w:abstractNum w:abstractNumId="0" w15:restartNumberingAfterBreak="0">
     <w:nsid w:val="0051404A"/>
     <w:multiLevelType w:val="multilevel"/>

</xml_diff>